<commit_message>
edit at 05.15 morning
</commit_message>
<xml_diff>
--- a/2025 STL 과제 보고서 2021184029 이종현.docx
+++ b/2025 STL 과제 보고서 2021184029 이종현.docx
@@ -57,7 +57,6 @@
                           <w:p>
                             <w:pPr>
                               <w:rPr>
-                                <w:rFonts w:hint="eastAsia"/>
                                 <w:b/>
                                 <w:bCs/>
                               </w:rPr>
@@ -100,7 +99,6 @@
                     <w:p>
                       <w:pPr>
                         <w:rPr>
-                          <w:rFonts w:hint="eastAsia"/>
                           <w:b/>
                           <w:bCs/>
                         </w:rPr>
@@ -168,7 +166,6 @@
                           <w:p>
                             <w:pPr>
                               <w:rPr>
-                                <w:rFonts w:hint="eastAsia"/>
                                 <w:b/>
                                 <w:bCs/>
                               </w:rPr>
@@ -207,7 +204,6 @@
                     <w:p>
                       <w:pPr>
                         <w:rPr>
-                          <w:rFonts w:hint="eastAsia"/>
                           <w:b/>
                           <w:bCs/>
                         </w:rPr>
@@ -299,7 +295,6 @@
                           <w:p>
                             <w:pPr>
                               <w:rPr>
-                                <w:rFonts w:hint="eastAsia"/>
                                 <w:b/>
                                 <w:bCs/>
                               </w:rPr>
@@ -354,7 +349,6 @@
                     <w:p>
                       <w:pPr>
                         <w:rPr>
-                          <w:rFonts w:hint="eastAsia"/>
                           <w:b/>
                           <w:bCs/>
                         </w:rPr>
@@ -414,7 +408,6 @@
                           <w:p>
                             <w:pPr>
                               <w:rPr>
-                                <w:rFonts w:hint="eastAsia"/>
                                 <w:b/>
                                 <w:bCs/>
                               </w:rPr>
@@ -453,7 +446,6 @@
                     <w:p>
                       <w:pPr>
                         <w:rPr>
-                          <w:rFonts w:hint="eastAsia"/>
                           <w:b/>
                           <w:bCs/>
                         </w:rPr>
@@ -2285,6 +2277,26 @@
         <w:rPr>
           <w:b/>
           <w:bCs/>
+          <w:sz w:val="40"/>
+          <w:szCs w:val="44"/>
+        </w:rPr>
+      </w:pPr>
+      <w:r>
+        <w:rPr>
+          <w:rFonts w:hint="eastAsia"/>
+          <w:b/>
+          <w:bCs/>
+          <w:sz w:val="40"/>
+          <w:szCs w:val="44"/>
+        </w:rPr>
+        <w:t>과제 해결 방법 및 결과</w:t>
+      </w:r>
+    </w:p>
+    <w:p>
+      <w:pPr>
+        <w:rPr>
+          <w:b/>
+          <w:bCs/>
           <w:sz w:val="36"/>
           <w:szCs w:val="40"/>
         </w:rPr>
@@ -2297,27 +2309,37 @@
           <w:sz w:val="36"/>
           <w:szCs w:val="40"/>
         </w:rPr>
-        <w:t>과제 해결 방법 및 결과</w:t>
-      </w:r>
-    </w:p>
-    <w:p>
-      <w:pPr>
-        <w:rPr>
-          <w:b/>
-          <w:bCs/>
-          <w:sz w:val="32"/>
-          <w:szCs w:val="36"/>
-        </w:rPr>
-      </w:pPr>
-      <w:r>
-        <w:rPr>
-          <w:rFonts w:hint="eastAsia"/>
-          <w:b/>
-          <w:bCs/>
-          <w:sz w:val="32"/>
-          <w:szCs w:val="36"/>
-        </w:rPr>
-        <w:t>1. 모든 Player 정보 읽어 컨테이너 저장 및 마지막 Player 정보 출력</w:t>
+        <w:t>1. 모든 Player 정보 읽어 컨테이너 저장 및 마지막 Player 정보</w:t>
+      </w:r>
+      <w:r>
+        <w:rPr>
+          <w:rFonts w:hint="eastAsia"/>
+          <w:b/>
+          <w:bCs/>
+          <w:sz w:val="36"/>
+          <w:szCs w:val="40"/>
+        </w:rPr>
+        <w:t>를</w:t>
+      </w:r>
+      <w:r>
+        <w:rPr>
+          <w:rFonts w:hint="eastAsia"/>
+          <w:b/>
+          <w:bCs/>
+          <w:sz w:val="36"/>
+          <w:szCs w:val="40"/>
+        </w:rPr>
+        <w:t xml:space="preserve"> 출력</w:t>
+      </w:r>
+      <w:r>
+        <w:rPr>
+          <w:rFonts w:hint="eastAsia"/>
+          <w:b/>
+          <w:bCs/>
+          <w:sz w:val="36"/>
+          <w:szCs w:val="40"/>
+        </w:rPr>
+        <w:t>한다.</w:t>
       </w:r>
     </w:p>
     <w:p>
@@ -3066,37 +3088,37 @@
         <w:rPr>
           <w:b/>
           <w:bCs/>
-          <w:sz w:val="28"/>
-          <w:szCs w:val="32"/>
-        </w:rPr>
-      </w:pPr>
-      <w:r>
-        <w:rPr>
-          <w:rFonts w:hint="eastAsia"/>
-          <w:b/>
-          <w:bCs/>
           <w:sz w:val="32"/>
           <w:szCs w:val="36"/>
         </w:rPr>
+      </w:pPr>
+      <w:r>
+        <w:rPr>
+          <w:rFonts w:hint="eastAsia"/>
+          <w:b/>
+          <w:bCs/>
+          <w:sz w:val="36"/>
+          <w:szCs w:val="40"/>
+        </w:rPr>
         <w:t>2</w:t>
       </w:r>
       <w:r>
         <w:rPr>
           <w:rFonts w:hint="eastAsia"/>
+          <w:b/>
+          <w:bCs/>
+          <w:sz w:val="36"/>
+          <w:szCs w:val="40"/>
+        </w:rPr>
+        <w:t>. 점수가 가장 큰 Player를 탐색, 출력</w:t>
+      </w:r>
+      <w:r>
+        <w:rPr>
           <w:b/>
           <w:bCs/>
           <w:sz w:val="32"/>
           <w:szCs w:val="36"/>
         </w:rPr>
-        <w:t>. 점수가 가장 큰 Player를 탐색, 출력</w:t>
-      </w:r>
-      <w:r>
-        <w:rPr>
-          <w:b/>
-          <w:bCs/>
-          <w:sz w:val="28"/>
-          <w:szCs w:val="32"/>
-        </w:rPr>
         <w:br/>
       </w:r>
       <w:r>
@@ -3104,8 +3126,8 @@
           <w:rFonts w:hint="eastAsia"/>
           <w:b/>
           <w:bCs/>
-          <w:sz w:val="32"/>
-          <w:szCs w:val="36"/>
+          <w:sz w:val="36"/>
+          <w:szCs w:val="40"/>
         </w:rPr>
         <w:t>Player의 평균 점수를 계산하여 출력</w:t>
       </w:r>
@@ -3354,14 +3376,8 @@
         <w:rPr>
           <w:rFonts w:hint="eastAsia"/>
         </w:rPr>
-        <w:t>Player클래스 내에 비교함수를 구현할 수도 있었지만, 일단 그건 다음 과제에서 구현하기</w:t>
-      </w:r>
-      <w:r>
-        <w:rPr>
-          <w:rFonts w:hint="eastAsia"/>
-        </w:rPr>
         <w:lastRenderedPageBreak/>
-        <w:t xml:space="preserve">도 하고, 강의 중에 언급되었던 람다가 빠른 이유가 무엇일까 생각해보기 위해 람다로 구현해보았다. (인라인화 등으로 오버헤드 </w:t>
+        <w:t xml:space="preserve">Player클래스 내에 비교함수를 구현할 수도 있었지만, 일단 그건 다음 과제에서 구현하기도 하고, 강의 중에 언급되었던 람다가 빠른 이유가 무엇일까 생각해보기 위해 람다로 구현해보았다. (인라인화 등으로 오버헤드 </w:t>
       </w:r>
       <w:r>
         <w:rPr>
@@ -3560,9 +3576,9 @@
           <w:noProof/>
         </w:rPr>
         <w:drawing>
-          <wp:inline distT="0" distB="0" distL="0" distR="0" wp14:anchorId="4D3E2033" wp14:editId="09DF6D1E">
-            <wp:extent cx="5374257" cy="5059874"/>
-            <wp:effectExtent l="0" t="0" r="0" b="7620"/>
+          <wp:inline distT="0" distB="0" distL="0" distR="0" wp14:anchorId="4D3E2033" wp14:editId="71355B89">
+            <wp:extent cx="5144770" cy="4843811"/>
+            <wp:effectExtent l="0" t="0" r="0" b="0"/>
             <wp:docPr id="9171673" name="그림 1" descr="텍스트, 스크린샷, 폰트, 번호이(가) 표시된 사진&#10;&#10;AI가 생성한 콘텐츠는 부정확할 수 있습니다."/>
             <wp:cNvGraphicFramePr>
               <a:graphicFrameLocks xmlns:a="http://schemas.openxmlformats.org/drawingml/2006/main" noChangeAspect="1"/>
@@ -3583,7 +3599,7 @@
                   <pic:spPr>
                     <a:xfrm>
                       <a:off x="0" y="0"/>
-                      <a:ext cx="5378660" cy="5064020"/>
+                      <a:ext cx="5154826" cy="4853279"/>
                     </a:xfrm>
                     <a:prstGeom prst="rect">
                       <a:avLst/>
@@ -3678,7 +3694,17 @@
           <w:sz w:val="36"/>
           <w:szCs w:val="40"/>
         </w:rPr>
-        <w:t xml:space="preserve">2. </w:t>
+        <w:t>3</w:t>
+      </w:r>
+      <w:r>
+        <w:rPr>
+          <w:rFonts w:hint="eastAsia"/>
+          <w:b/>
+          <w:bCs/>
+          <w:sz w:val="36"/>
+          <w:szCs w:val="40"/>
+        </w:rPr>
+        <w:t xml:space="preserve">. </w:t>
       </w:r>
       <w:r>
         <w:rPr>
@@ -3965,7 +3991,19 @@
         <w:rPr>
           <w:rFonts w:hint="eastAsia"/>
         </w:rPr>
-        <w:t>혹시나 해서 찾아본 다른 버전의 find에 대해서도 첫번째 원소만을 반환한다는 점에서도 find를 계속하는 건 썩 좋은 방법은 아니라는 생각이 들었다.</w:t>
+        <w:t xml:space="preserve">혹시나 해서 찾아본 다른 버전의 find에 대해서도 첫번째 원소만을 반환한다는 점에서도 find를 </w:t>
+      </w:r>
+      <w:r>
+        <w:rPr>
+          <w:rFonts w:hint="eastAsia"/>
+        </w:rPr>
+        <w:t>반복</w:t>
+      </w:r>
+      <w:r>
+        <w:rPr>
+          <w:rFonts w:hint="eastAsia"/>
+        </w:rPr>
+        <w:t>하는 건 썩 좋은 방법은 아니라는 생각이 들었다.</w:t>
       </w:r>
     </w:p>
     <w:p>
@@ -4074,7 +4112,19 @@
         <w:rPr>
           <w:rFonts w:hint="eastAsia"/>
         </w:rPr>
-        <w:t>이기 때문에 AI가 짠 코드를 분석하여 보았다.</w:t>
+        <w:t xml:space="preserve">이기 때문에 AI가 </w:t>
+      </w:r>
+      <w:r>
+        <w:rPr>
+          <w:rFonts w:hint="eastAsia"/>
+        </w:rPr>
+        <w:t>제시한</w:t>
+      </w:r>
+      <w:r>
+        <w:rPr>
+          <w:rFonts w:hint="eastAsia"/>
+        </w:rPr>
+        <w:t xml:space="preserve"> 코드를 분석하여 보았다.</w:t>
       </w:r>
       <w:r>
         <w:br/>
@@ -4083,7 +4133,31 @@
         <w:rPr>
           <w:rFonts w:hint="eastAsia"/>
         </w:rPr>
-        <w:t xml:space="preserve">1. 중복되는 id들을 갖기 위한 </w:t>
+        <w:t>1. 중복되는 id</w:t>
+      </w:r>
+      <w:r>
+        <w:rPr>
+          <w:rFonts w:hint="eastAsia"/>
+        </w:rPr>
+        <w:t>를 가진 객체</w:t>
+      </w:r>
+      <w:r>
+        <w:rPr>
+          <w:rFonts w:hint="eastAsia"/>
+        </w:rPr>
+        <w:t xml:space="preserve">들을 </w:t>
+      </w:r>
+      <w:r>
+        <w:rPr>
+          <w:rFonts w:hint="eastAsia"/>
+        </w:rPr>
+        <w:t>저장하</w:t>
+      </w:r>
+      <w:r>
+        <w:rPr>
+          <w:rFonts w:hint="eastAsia"/>
+        </w:rPr>
+        <w:t xml:space="preserve">기 위한 </w:t>
       </w:r>
       <w:proofErr w:type="spellStart"/>
       <w:r>
@@ -4097,7 +4171,19 @@
         <w:rPr>
           <w:rFonts w:hint="eastAsia"/>
         </w:rPr>
-        <w:t xml:space="preserve">(id) </w:t>
+        <w:t>(</w:t>
+      </w:r>
+      <w:r>
+        <w:rPr>
+          <w:rFonts w:hint="eastAsia"/>
+        </w:rPr>
+        <w:t xml:space="preserve">중복되는 </w:t>
+      </w:r>
+      <w:r>
+        <w:rPr>
+          <w:rFonts w:hint="eastAsia"/>
+        </w:rPr>
+        <w:t xml:space="preserve">id) </w:t>
       </w:r>
       <w:r>
         <w:t>–</w:t>
@@ -4120,7 +4206,19 @@
         <w:rPr>
           <w:rFonts w:hint="eastAsia"/>
         </w:rPr>
-        <w:t xml:space="preserve">&gt;(인덱스들)pair의 벡터를 구성한다. </w:t>
+        <w:t>&gt;(</w:t>
+      </w:r>
+      <w:r>
+        <w:rPr>
+          <w:rFonts w:hint="eastAsia"/>
+        </w:rPr>
+        <w:t xml:space="preserve">그 </w:t>
+      </w:r>
+      <w:r>
+        <w:rPr>
+          <w:rFonts w:hint="eastAsia"/>
+        </w:rPr>
+        <w:t xml:space="preserve">인덱스들)pair의 벡터를 구성한다. </w:t>
       </w:r>
       <w:proofErr w:type="gramStart"/>
       <w:r>
@@ -4138,6 +4236,11 @@
       </w:r>
     </w:p>
     <w:p>
+      <w:pPr>
+        <w:rPr>
+          <w:rFonts w:hint="eastAsia"/>
+        </w:rPr>
+      </w:pPr>
       <w:r>
         <w:rPr>
           <w:rFonts w:hint="eastAsia"/>
@@ -4165,7 +4268,22 @@
         <w:rPr>
           <w:rFonts w:hint="eastAsia"/>
         </w:rPr>
-        <w:t xml:space="preserve">3. 순회하며 id 별 그룹화를 한 뒤, 또 다시 순회하며 2개 이상의 중복되는 id를 가진 플레이어들의 인덱스를 vector에 pushback 한다는 것을 알았다. </w:t>
+        <w:t xml:space="preserve">3. 순회하며 id 별 그룹화를 한 뒤, 또 다시 순회하며 2개 이상의 중복되는 id를 가진 플레이어들의 인덱스를 vector에 pushback </w:t>
+      </w:r>
+      <w:r>
+        <w:rPr>
+          <w:rFonts w:hint="eastAsia"/>
+        </w:rPr>
+        <w:t>한다.</w:t>
+      </w:r>
+      <w:r>
+        <w:br/>
+      </w:r>
+      <w:r>
+        <w:rPr>
+          <w:rFonts w:hint="eastAsia"/>
+        </w:rPr>
+        <w:t xml:space="preserve">4. 이 id에 따른 vector의 크기가 곧 id가 중복되는 플레이어들의 수를 나타낸다. </w:t>
       </w:r>
     </w:p>
     <w:p>
@@ -4191,276 +4309,453 @@
       </w:r>
     </w:p>
     <w:p>
-      <w:r>
-        <w:rPr>
-          <w:rFonts w:hint="eastAsia"/>
-        </w:rPr>
-        <w:t>또한 이를 활용하여 AI에게 입력하니, if 와 for보다 간결한 코드 작성 등으로 인한 장점이 있다고 설명하였다.</w:t>
-      </w:r>
-    </w:p>
-    <w:p/>
-    <w:p>
-      <w:pPr>
-        <w:rPr>
+      <w:pPr>
+        <w:rPr>
+          <w:rFonts w:hint="eastAsia"/>
+        </w:rPr>
+      </w:pPr>
+      <w:r>
+        <w:rPr>
+          <w:rFonts w:hint="eastAsia"/>
+        </w:rPr>
+        <w:t xml:space="preserve">이를 활용하여 </w:t>
+      </w:r>
+      <w:proofErr w:type="gramStart"/>
+      <w:r>
+        <w:rPr>
+          <w:rFonts w:hint="eastAsia"/>
+        </w:rPr>
+        <w:t>std::views::</w:t>
+      </w:r>
+      <w:proofErr w:type="gramEnd"/>
+      <w:r>
+        <w:rPr>
+          <w:rFonts w:hint="eastAsia"/>
+        </w:rPr>
+        <w:t>filter를 이용하여 다시 작성해 보았는데, 이렇게 하면 if문과, 그 if문을 위한 조건 변수 등을 설정할 필요가 없어 코드가 더 간결해지고, 더욱 명확하게 무엇을 하고자 하는지 나타낼 수 있었다.</w:t>
+      </w:r>
+      <w:r>
+        <w:br/>
+      </w:r>
+      <w:r>
+        <w:rPr>
+          <w:noProof/>
+        </w:rPr>
+        <w:drawing>
+          <wp:inline distT="0" distB="0" distL="0" distR="0" wp14:anchorId="302536FE" wp14:editId="1EBB881D">
+            <wp:extent cx="2676525" cy="714375"/>
+            <wp:effectExtent l="0" t="0" r="9525" b="9525"/>
+            <wp:docPr id="1412294897" name="그림 1"/>
+            <wp:cNvGraphicFramePr>
+              <a:graphicFrameLocks xmlns:a="http://schemas.openxmlformats.org/drawingml/2006/main" noChangeAspect="1"/>
+            </wp:cNvGraphicFramePr>
+            <a:graphic xmlns:a="http://schemas.openxmlformats.org/drawingml/2006/main">
+              <a:graphicData uri="http://schemas.openxmlformats.org/drawingml/2006/picture">
+                <pic:pic xmlns:pic="http://schemas.openxmlformats.org/drawingml/2006/picture">
+                  <pic:nvPicPr>
+                    <pic:cNvPr id="1412294897" name=""/>
+                    <pic:cNvPicPr/>
+                  </pic:nvPicPr>
+                  <pic:blipFill>
+                    <a:blip r:embed="rId19"/>
+                    <a:stretch>
+                      <a:fillRect/>
+                    </a:stretch>
+                  </pic:blipFill>
+                  <pic:spPr>
+                    <a:xfrm>
+                      <a:off x="0" y="0"/>
+                      <a:ext cx="2676525" cy="714375"/>
+                    </a:xfrm>
+                    <a:prstGeom prst="rect">
+                      <a:avLst/>
+                    </a:prstGeom>
+                  </pic:spPr>
+                </pic:pic>
+              </a:graphicData>
+            </a:graphic>
+          </wp:inline>
+        </w:drawing>
+      </w:r>
+    </w:p>
+    <w:p>
+      <w:pPr>
+        <w:rPr>
+          <w:rFonts w:hint="eastAsia"/>
           <w:b/>
           <w:bCs/>
           <w:sz w:val="36"/>
           <w:szCs w:val="40"/>
         </w:rPr>
       </w:pPr>
-    </w:p>
-    <w:p>
-      <w:pPr>
-        <w:rPr>
+      <w:r>
+        <w:rPr>
+          <w:rFonts w:hint="eastAsia"/>
           <w:b/>
           <w:bCs/>
           <w:sz w:val="36"/>
           <w:szCs w:val="40"/>
         </w:rPr>
-      </w:pPr>
-    </w:p>
-    <w:p>
-      <w:pPr>
-        <w:rPr>
+        <w:t>4</w:t>
+      </w:r>
+      <w:r>
+        <w:rPr>
+          <w:rFonts w:hint="eastAsia"/>
           <w:b/>
           <w:bCs/>
           <w:sz w:val="36"/>
           <w:szCs w:val="40"/>
         </w:rPr>
-      </w:pPr>
-    </w:p>
-    <w:p>
-      <w:pPr>
-        <w:rPr>
+        <w:t xml:space="preserve">. </w:t>
+      </w:r>
+      <w:r>
+        <w:rPr>
+          <w:rFonts w:hint="eastAsia"/>
           <w:b/>
           <w:bCs/>
           <w:sz w:val="36"/>
           <w:szCs w:val="40"/>
         </w:rPr>
-      </w:pPr>
-    </w:p>
-    <w:p>
-      <w:pPr>
+        <w:t>Player의 멤버 p가 가리키는 메모리는 파일에서 읽은 num개의 char가 저장되어 있어야 한다.</w:t>
+      </w:r>
+      <w:r>
         <w:rPr>
           <w:b/>
           <w:bCs/>
           <w:sz w:val="36"/>
           <w:szCs w:val="40"/>
         </w:rPr>
-      </w:pPr>
-    </w:p>
-    <w:p>
-      <w:pPr>
-        <w:rPr>
+        <w:br/>
+      </w:r>
+      <w:r>
+        <w:rPr>
+          <w:rFonts w:hint="eastAsia"/>
           <w:b/>
           <w:bCs/>
           <w:sz w:val="36"/>
           <w:szCs w:val="40"/>
         </w:rPr>
-      </w:pPr>
+        <w:t>메모리에 저장된 char를 오름차순으로 정렬하고,</w:t>
+      </w:r>
+      <w:r>
+        <w:rPr>
+          <w:b/>
+          <w:bCs/>
+          <w:sz w:val="36"/>
+          <w:szCs w:val="40"/>
+        </w:rPr>
+        <w:br/>
+        <w:t>‘</w:t>
+      </w:r>
+      <w:r>
+        <w:rPr>
+          <w:rFonts w:hint="eastAsia"/>
+          <w:b/>
+          <w:bCs/>
+          <w:sz w:val="36"/>
+          <w:szCs w:val="40"/>
+        </w:rPr>
+        <w:t>a</w:t>
+      </w:r>
+      <w:r>
+        <w:rPr>
+          <w:b/>
+          <w:bCs/>
+          <w:sz w:val="36"/>
+          <w:szCs w:val="40"/>
+        </w:rPr>
+        <w:t>’</w:t>
+      </w:r>
+      <w:r>
+        <w:rPr>
+          <w:rFonts w:hint="eastAsia"/>
+          <w:b/>
+          <w:bCs/>
+          <w:sz w:val="36"/>
+          <w:szCs w:val="40"/>
+        </w:rPr>
+        <w:t>가 10글자 이상인Player의 개수를 화면에 출력</w:t>
+      </w:r>
+    </w:p>
+    <w:p>
+      <w:pPr>
+        <w:rPr>
+          <w:sz w:val="36"/>
+          <w:szCs w:val="40"/>
+        </w:rPr>
+      </w:pPr>
+      <w:r>
+        <w:rPr>
+          <w:noProof/>
+        </w:rPr>
+        <w:lastRenderedPageBreak/>
+        <w:drawing>
+          <wp:inline distT="0" distB="0" distL="0" distR="0" wp14:anchorId="78807A11" wp14:editId="5FB44532">
+            <wp:extent cx="5731510" cy="1415415"/>
+            <wp:effectExtent l="0" t="0" r="2540" b="0"/>
+            <wp:docPr id="814013313" name="그림 1"/>
+            <wp:cNvGraphicFramePr>
+              <a:graphicFrameLocks xmlns:a="http://schemas.openxmlformats.org/drawingml/2006/main" noChangeAspect="1"/>
+            </wp:cNvGraphicFramePr>
+            <a:graphic xmlns:a="http://schemas.openxmlformats.org/drawingml/2006/main">
+              <a:graphicData uri="http://schemas.openxmlformats.org/drawingml/2006/picture">
+                <pic:pic xmlns:pic="http://schemas.openxmlformats.org/drawingml/2006/picture">
+                  <pic:nvPicPr>
+                    <pic:cNvPr id="814013313" name=""/>
+                    <pic:cNvPicPr/>
+                  </pic:nvPicPr>
+                  <pic:blipFill>
+                    <a:blip r:embed="rId20"/>
+                    <a:stretch>
+                      <a:fillRect/>
+                    </a:stretch>
+                  </pic:blipFill>
+                  <pic:spPr>
+                    <a:xfrm>
+                      <a:off x="0" y="0"/>
+                      <a:ext cx="5731510" cy="1415415"/>
+                    </a:xfrm>
+                    <a:prstGeom prst="rect">
+                      <a:avLst/>
+                    </a:prstGeom>
+                  </pic:spPr>
+                </pic:pic>
+              </a:graphicData>
+            </a:graphic>
+          </wp:inline>
+        </w:drawing>
+      </w:r>
+    </w:p>
+    <w:p>
+      <w:pPr>
+        <w:rPr>
+          <w:b/>
+          <w:bCs/>
+          <w:sz w:val="36"/>
+          <w:szCs w:val="40"/>
+        </w:rPr>
+      </w:pPr>
+      <w:r>
+        <w:rPr>
+          <w:rFonts w:hint="eastAsia"/>
+          <w:b/>
+          <w:bCs/>
+          <w:sz w:val="36"/>
+          <w:szCs w:val="40"/>
+        </w:rPr>
+        <w:t>고민한 내용 및 해결 방법:</w:t>
+      </w:r>
+    </w:p>
+    <w:p>
+      <w:pPr>
+        <w:rPr>
+          <w:b/>
+          <w:bCs/>
+          <w:sz w:val="36"/>
+          <w:szCs w:val="40"/>
+        </w:rPr>
+      </w:pPr>
+    </w:p>
+    <w:p>
+      <w:pPr>
+        <w:rPr>
+          <w:b/>
+          <w:bCs/>
+          <w:sz w:val="36"/>
+          <w:szCs w:val="40"/>
+        </w:rPr>
+      </w:pPr>
+    </w:p>
+    <w:p>
+      <w:pPr>
+        <w:rPr>
+          <w:b/>
+          <w:bCs/>
+          <w:sz w:val="36"/>
+          <w:szCs w:val="40"/>
+        </w:rPr>
+      </w:pPr>
+    </w:p>
+    <w:p>
+      <w:pPr>
+        <w:rPr>
+          <w:rFonts w:hint="eastAsia"/>
+          <w:b/>
+          <w:bCs/>
+          <w:sz w:val="36"/>
+          <w:szCs w:val="40"/>
+        </w:rPr>
+      </w:pPr>
+    </w:p>
+    <w:p>
+      <w:pPr>
+        <w:rPr>
+          <w:b/>
+          <w:bCs/>
+          <w:sz w:val="36"/>
+          <w:szCs w:val="40"/>
+        </w:rPr>
+      </w:pPr>
+    </w:p>
+    <w:p>
+      <w:pPr>
+        <w:rPr>
+          <w:b/>
+          <w:bCs/>
+          <w:sz w:val="36"/>
+          <w:szCs w:val="40"/>
+        </w:rPr>
+      </w:pPr>
+      <w:r>
+        <w:rPr>
+          <w:rFonts w:hint="eastAsia"/>
+          <w:b/>
+          <w:bCs/>
+          <w:sz w:val="36"/>
+          <w:szCs w:val="40"/>
+        </w:rPr>
+        <w:t>5. LOOP를 통해 id를 입력 받아, 존재하는 id라면</w:t>
+      </w:r>
+      <w:r>
+        <w:rPr>
+          <w:b/>
+          <w:bCs/>
+          <w:sz w:val="36"/>
+          <w:szCs w:val="40"/>
+        </w:rPr>
+        <w:br/>
+      </w:r>
+      <w:r>
+        <w:rPr>
+          <w:rFonts w:hint="eastAsia"/>
+          <w:b/>
+          <w:bCs/>
+          <w:sz w:val="36"/>
+          <w:szCs w:val="40"/>
+        </w:rPr>
+        <w:t>각각의 멤버에 따른 정렬을 하고, 앞 뒤 객체의 정보를 조건에 맞게 출력한다.</w:t>
+      </w:r>
+    </w:p>
+    <w:p>
+      <w:pPr>
+        <w:rPr>
+          <w:rFonts w:hint="eastAsia"/>
+          <w:b/>
+          <w:bCs/>
+          <w:sz w:val="36"/>
+          <w:szCs w:val="40"/>
+        </w:rPr>
+      </w:pPr>
+      <w:r>
+        <w:rPr>
+          <w:noProof/>
+        </w:rPr>
+        <w:drawing>
+          <wp:inline distT="0" distB="0" distL="0" distR="0" wp14:anchorId="15C65E50" wp14:editId="37D081DF">
+            <wp:extent cx="5731510" cy="1391920"/>
+            <wp:effectExtent l="0" t="0" r="2540" b="0"/>
+            <wp:docPr id="1153561419" name="그림 1"/>
+            <wp:cNvGraphicFramePr>
+              <a:graphicFrameLocks xmlns:a="http://schemas.openxmlformats.org/drawingml/2006/main" noChangeAspect="1"/>
+            </wp:cNvGraphicFramePr>
+            <a:graphic xmlns:a="http://schemas.openxmlformats.org/drawingml/2006/main">
+              <a:graphicData uri="http://schemas.openxmlformats.org/drawingml/2006/picture">
+                <pic:pic xmlns:pic="http://schemas.openxmlformats.org/drawingml/2006/picture">
+                  <pic:nvPicPr>
+                    <pic:cNvPr id="1153561419" name=""/>
+                    <pic:cNvPicPr/>
+                  </pic:nvPicPr>
+                  <pic:blipFill>
+                    <a:blip r:embed="rId21"/>
+                    <a:stretch>
+                      <a:fillRect/>
+                    </a:stretch>
+                  </pic:blipFill>
+                  <pic:spPr>
+                    <a:xfrm>
+                      <a:off x="0" y="0"/>
+                      <a:ext cx="5731510" cy="1391920"/>
+                    </a:xfrm>
+                    <a:prstGeom prst="rect">
+                      <a:avLst/>
+                    </a:prstGeom>
+                  </pic:spPr>
+                </pic:pic>
+              </a:graphicData>
+            </a:graphic>
+          </wp:inline>
+        </w:drawing>
+      </w:r>
+    </w:p>
+    <w:p>
+      <w:pPr>
+        <w:rPr>
+          <w:b/>
+          <w:bCs/>
+          <w:sz w:val="36"/>
+          <w:szCs w:val="40"/>
+        </w:rPr>
+      </w:pPr>
+      <w:r>
+        <w:rPr>
+          <w:rFonts w:hint="eastAsia"/>
+          <w:b/>
+          <w:bCs/>
+          <w:sz w:val="36"/>
+          <w:szCs w:val="40"/>
+        </w:rPr>
+        <w:t>고민한 내용 및 해결 방법:</w:t>
+      </w:r>
+    </w:p>
+    <w:p>
+      <w:pPr>
+        <w:rPr>
+          <w:b/>
+          <w:bCs/>
+          <w:sz w:val="36"/>
+          <w:szCs w:val="40"/>
+        </w:rPr>
+      </w:pPr>
+    </w:p>
+    <w:p>
+      <w:pPr>
+        <w:rPr>
+          <w:rFonts w:hint="eastAsia"/>
+          <w:b/>
+          <w:bCs/>
+          <w:sz w:val="36"/>
+          <w:szCs w:val="40"/>
+        </w:rPr>
+      </w:pPr>
+    </w:p>
+    <w:p>
+      <w:pPr>
+        <w:jc w:val="center"/>
+        <w:rPr>
+          <w:b/>
+          <w:bCs/>
+          <w:sz w:val="56"/>
+          <w:szCs w:val="72"/>
+        </w:rPr>
+      </w:pPr>
+      <w:r>
+        <w:rPr>
+          <w:rFonts w:hint="eastAsia"/>
+          <w:b/>
+          <w:bCs/>
+          <w:sz w:val="56"/>
+          <w:szCs w:val="72"/>
+        </w:rPr>
+        <w:lastRenderedPageBreak/>
+        <w:t>3. 결론</w:t>
+      </w:r>
     </w:p>
     <w:p/>
     <w:p>
-      <w:pPr>
-        <w:rPr>
-          <w:b/>
-          <w:bCs/>
-        </w:rPr>
-      </w:pPr>
-      <w:r>
-        <w:rPr>
-          <w:b/>
-          <w:bCs/>
-        </w:rPr>
-        <w:t>3. 본론</w:t>
-      </w:r>
-    </w:p>
-    <w:p>
-      <w:r>
-        <w:rPr>
-          <w:b/>
-          <w:bCs/>
-        </w:rPr>
+      <w:r>
         <w:t>A. 개발 환경</w:t>
       </w:r>
     </w:p>
-    <w:p>
-      <w:pPr>
-        <w:numPr>
-          <w:ilvl w:val="0"/>
-          <w:numId w:val="17"/>
-        </w:numPr>
-      </w:pPr>
-      <w:r>
-        <w:t>사용한 개발 도구, 언어, 라이브러리 등 환경 설명</w:t>
-      </w:r>
-    </w:p>
-    <w:p>
-      <w:r>
-        <w:rPr>
-          <w:b/>
-          <w:bCs/>
-        </w:rPr>
-        <w:t>B. 데이터 구조 및 파일 처리</w:t>
-      </w:r>
-    </w:p>
-    <w:p>
-      <w:pPr>
-        <w:numPr>
-          <w:ilvl w:val="0"/>
-          <w:numId w:val="18"/>
-        </w:numPr>
-      </w:pPr>
-      <w:r>
-        <w:t>Player 클래스, 데이터 저장 방식, 파일 처리 구조 등 설명1</w:t>
-      </w:r>
-    </w:p>
-    <w:p>
-      <w:r>
-        <w:rPr>
-          <w:b/>
-          <w:bCs/>
-        </w:rPr>
-        <w:t>C. 파일 입출력</w:t>
-      </w:r>
-    </w:p>
-    <w:p>
-      <w:pPr>
-        <w:numPr>
-          <w:ilvl w:val="0"/>
-          <w:numId w:val="19"/>
-        </w:numPr>
-      </w:pPr>
-      <w:r>
-        <w:t>파일을 읽고 쓰는 방법 및 입출력 방식 설명</w:t>
-      </w:r>
-    </w:p>
-    <w:p>
-      <w:r>
-        <w:rPr>
-          <w:b/>
-          <w:bCs/>
-        </w:rPr>
-        <w:t>D. 과제 해결 방법 및 결과</w:t>
-      </w:r>
-    </w:p>
-    <w:p>
-      <w:pPr>
-        <w:numPr>
-          <w:ilvl w:val="0"/>
-          <w:numId w:val="20"/>
-        </w:numPr>
-      </w:pPr>
-      <w:proofErr w:type="spellStart"/>
-      <w:r>
-        <w:t>i</w:t>
-      </w:r>
-      <w:proofErr w:type="spellEnd"/>
-      <w:r>
-        <w:t>. 파일을 읽어 컨테이너에 저장하기</w:t>
-      </w:r>
-    </w:p>
-    <w:p>
-      <w:pPr>
-        <w:numPr>
-          <w:ilvl w:val="1"/>
-          <w:numId w:val="20"/>
-        </w:numPr>
-      </w:pPr>
-      <w:r>
-        <w:t>파일에서 데이터를 읽어 Player 객체 컨테이너에 저장하는 과정1</w:t>
-      </w:r>
-    </w:p>
-    <w:p>
-      <w:pPr>
-        <w:numPr>
-          <w:ilvl w:val="0"/>
-          <w:numId w:val="20"/>
-        </w:numPr>
-      </w:pPr>
-      <w:r>
-        <w:t>ii. 평균 점수 계산하기</w:t>
-      </w:r>
-    </w:p>
-    <w:p>
-      <w:pPr>
-        <w:numPr>
-          <w:ilvl w:val="1"/>
-          <w:numId w:val="20"/>
-        </w:numPr>
-      </w:pPr>
-      <w:r>
-        <w:t>저장된 Player 데이터의 평균 점수 계산 방법</w:t>
-      </w:r>
-    </w:p>
-    <w:p>
-      <w:pPr>
-        <w:numPr>
-          <w:ilvl w:val="0"/>
-          <w:numId w:val="20"/>
-        </w:numPr>
-      </w:pPr>
-      <w:r>
-        <w:t>iii. Id 비교, 파일에 저장하기</w:t>
-      </w:r>
-    </w:p>
-    <w:p>
-      <w:pPr>
-        <w:numPr>
-          <w:ilvl w:val="1"/>
-          <w:numId w:val="20"/>
-        </w:numPr>
-      </w:pPr>
-      <w:r>
-        <w:t>Player의 id를 비교하고 조건에 따라 파일에 저장하는 과정</w:t>
-      </w:r>
-    </w:p>
-    <w:p>
-      <w:pPr>
-        <w:numPr>
-          <w:ilvl w:val="0"/>
-          <w:numId w:val="20"/>
-        </w:numPr>
-      </w:pPr>
-      <w:r>
-        <w:t>iv. 메모리의 char을 정렬, 조건에 따라 출력</w:t>
-      </w:r>
-    </w:p>
-    <w:p>
-      <w:pPr>
-        <w:numPr>
-          <w:ilvl w:val="1"/>
-          <w:numId w:val="20"/>
-        </w:numPr>
-      </w:pPr>
-      <w:r>
-        <w:t>Player 객체 내 char 데이터를 정렬하고 조건에 맞게 출력하는 방법</w:t>
-      </w:r>
-    </w:p>
-    <w:p>
-      <w:pPr>
-        <w:numPr>
-          <w:ilvl w:val="0"/>
-          <w:numId w:val="20"/>
-        </w:numPr>
-      </w:pPr>
-      <w:r>
-        <w:t>v. LOOP를 통해 정렬/탐색하기</w:t>
-      </w:r>
-    </w:p>
-    <w:p>
-      <w:pPr>
-        <w:numPr>
-          <w:ilvl w:val="1"/>
-          <w:numId w:val="20"/>
-        </w:numPr>
-      </w:pPr>
-      <w:r>
-        <w:t>반복문을 활용한 데이터 정렬 및 탐색 방법</w:t>
-      </w:r>
-    </w:p>
-    <w:p/>
-    <w:p/>
     <w:p/>
     <w:p/>
     <w:p/>
@@ -8324,7 +8619,6 @@
   <w:style w:type="character" w:default="1" w:styleId="a0">
     <w:name w:val="Default Paragraph Font"/>
     <w:uiPriority w:val="1"/>
-    <w:semiHidden/>
     <w:unhideWhenUsed/>
   </w:style>
   <w:style w:type="table" w:default="1" w:styleId="a1">

</xml_diff>